<commit_message>
bab 3 selesai, kurang contoh persona dikit kykny
</commit_message>
<xml_diff>
--- a/daftar pustaka.docx
+++ b/daftar pustaka.docx
@@ -1792,6 +1792,400 @@
           <w:szCs w:val="24"/>
         </w:rPr>
         <w:t>.</w:t>
+      </w:r>
+    </w:p>
+    <w:p>
+      <w:pPr>
+        <w:spacing w:before="240" w:line="276" w:lineRule="auto"/>
+        <w:ind w:left="567" w:hanging="567"/>
+        <w:jc w:val="both"/>
+        <w:rPr>
+          <w:rFonts w:asciiTheme="minorHAnsi" w:hAnsiTheme="minorHAnsi" w:cstheme="minorHAnsi"/>
+          <w:sz w:val="24"/>
+          <w:szCs w:val="24"/>
+        </w:rPr>
+      </w:pPr>
+      <w:r>
+        <w:rPr>
+          <w:rFonts w:asciiTheme="minorHAnsi" w:hAnsiTheme="minorHAnsi" w:cstheme="minorHAnsi"/>
+          <w:sz w:val="24"/>
+          <w:szCs w:val="24"/>
+        </w:rPr>
+        <w:t>Ependi, U., Kurniawan, T. B., &amp; Panjaitan, F.,</w:t>
+      </w:r>
+      <w:r>
+        <w:rPr>
+          <w:rFonts w:asciiTheme="minorHAnsi" w:hAnsiTheme="minorHAnsi" w:cstheme="minorHAnsi"/>
+          <w:sz w:val="24"/>
+          <w:szCs w:val="24"/>
+        </w:rPr>
+        <w:t xml:space="preserve"> 20</w:t>
+      </w:r>
+      <w:r>
+        <w:rPr>
+          <w:rFonts w:asciiTheme="minorHAnsi" w:hAnsiTheme="minorHAnsi" w:cstheme="minorHAnsi"/>
+          <w:sz w:val="24"/>
+          <w:szCs w:val="24"/>
+        </w:rPr>
+        <w:t>19</w:t>
+      </w:r>
+      <w:r>
+        <w:rPr>
+          <w:rFonts w:asciiTheme="minorHAnsi" w:hAnsiTheme="minorHAnsi" w:cstheme="minorHAnsi"/>
+          <w:sz w:val="24"/>
+          <w:szCs w:val="24"/>
+        </w:rPr>
+        <w:t xml:space="preserve">. </w:t>
+      </w:r>
+      <w:r>
+        <w:rPr>
+          <w:rFonts w:asciiTheme="minorHAnsi" w:hAnsiTheme="minorHAnsi" w:cstheme="minorHAnsi"/>
+          <w:sz w:val="24"/>
+          <w:szCs w:val="24"/>
+        </w:rPr>
+        <w:t>System Usability Scale Vs Heuristic Evaluation: A Review</w:t>
+      </w:r>
+      <w:r>
+        <w:rPr>
+          <w:rFonts w:asciiTheme="minorHAnsi" w:hAnsiTheme="minorHAnsi" w:cstheme="minorHAnsi"/>
+          <w:sz w:val="24"/>
+          <w:szCs w:val="24"/>
+        </w:rPr>
+        <w:t xml:space="preserve">. </w:t>
+      </w:r>
+      <w:r>
+        <w:rPr>
+          <w:rFonts w:asciiTheme="minorHAnsi" w:hAnsiTheme="minorHAnsi" w:cstheme="minorHAnsi"/>
+          <w:i/>
+          <w:iCs/>
+          <w:sz w:val="24"/>
+          <w:szCs w:val="24"/>
+        </w:rPr>
+        <w:t xml:space="preserve">Jurnal </w:t>
+      </w:r>
+      <w:r>
+        <w:rPr>
+          <w:rFonts w:asciiTheme="minorHAnsi" w:hAnsiTheme="minorHAnsi" w:cstheme="minorHAnsi"/>
+          <w:i/>
+          <w:iCs/>
+          <w:sz w:val="24"/>
+          <w:szCs w:val="24"/>
+        </w:rPr>
+        <w:t>Teknik Industri, Mesin, Elektro dan Ilmu Komputer</w:t>
+      </w:r>
+      <w:r>
+        <w:rPr>
+          <w:rFonts w:asciiTheme="minorHAnsi" w:hAnsiTheme="minorHAnsi" w:cstheme="minorHAnsi"/>
+          <w:i/>
+          <w:iCs/>
+          <w:sz w:val="24"/>
+          <w:szCs w:val="24"/>
+        </w:rPr>
+        <w:t xml:space="preserve">, </w:t>
+      </w:r>
+      <w:r>
+        <w:rPr>
+          <w:rFonts w:asciiTheme="minorHAnsi" w:hAnsiTheme="minorHAnsi" w:cstheme="minorHAnsi"/>
+          <w:sz w:val="24"/>
+          <w:szCs w:val="24"/>
+        </w:rPr>
+        <w:t>[e-journal]</w:t>
+      </w:r>
+      <w:r>
+        <w:rPr>
+          <w:rFonts w:asciiTheme="minorHAnsi" w:hAnsiTheme="minorHAnsi" w:cstheme="minorHAnsi"/>
+          <w:i/>
+          <w:iCs/>
+          <w:sz w:val="24"/>
+          <w:szCs w:val="24"/>
+        </w:rPr>
+        <w:t xml:space="preserve"> </w:t>
+      </w:r>
+      <w:r>
+        <w:rPr>
+          <w:rFonts w:asciiTheme="minorHAnsi" w:hAnsiTheme="minorHAnsi" w:cstheme="minorHAnsi"/>
+          <w:sz w:val="24"/>
+          <w:szCs w:val="24"/>
+        </w:rPr>
+        <w:t>10</w:t>
+      </w:r>
+      <w:r>
+        <w:rPr>
+          <w:rFonts w:asciiTheme="minorHAnsi" w:hAnsiTheme="minorHAnsi" w:cstheme="minorHAnsi"/>
+          <w:sz w:val="24"/>
+          <w:szCs w:val="24"/>
+        </w:rPr>
+        <w:t>(</w:t>
+      </w:r>
+      <w:r>
+        <w:rPr>
+          <w:rFonts w:asciiTheme="minorHAnsi" w:hAnsiTheme="minorHAnsi" w:cstheme="minorHAnsi"/>
+          <w:sz w:val="24"/>
+          <w:szCs w:val="24"/>
+        </w:rPr>
+        <w:t>1</w:t>
+      </w:r>
+      <w:r>
+        <w:rPr>
+          <w:rFonts w:asciiTheme="minorHAnsi" w:hAnsiTheme="minorHAnsi" w:cstheme="minorHAnsi"/>
+          <w:sz w:val="24"/>
+          <w:szCs w:val="24"/>
+        </w:rPr>
+        <w:t xml:space="preserve">), </w:t>
+      </w:r>
+      <w:r>
+        <w:rPr>
+          <w:rFonts w:asciiTheme="minorHAnsi" w:hAnsiTheme="minorHAnsi" w:cstheme="minorHAnsi"/>
+          <w:sz w:val="24"/>
+          <w:szCs w:val="24"/>
+        </w:rPr>
+        <w:t>65-74</w:t>
+      </w:r>
+      <w:r>
+        <w:rPr>
+          <w:rFonts w:asciiTheme="minorHAnsi" w:hAnsiTheme="minorHAnsi" w:cstheme="minorHAnsi"/>
+          <w:sz w:val="24"/>
+          <w:szCs w:val="24"/>
+        </w:rPr>
+        <w:t xml:space="preserve">. Tersedia melalui: Perreferensian Universitas </w:t>
+      </w:r>
+      <w:r>
+        <w:rPr>
+          <w:rFonts w:asciiTheme="minorHAnsi" w:hAnsiTheme="minorHAnsi" w:cstheme="minorHAnsi"/>
+          <w:sz w:val="24"/>
+          <w:szCs w:val="24"/>
+        </w:rPr>
+        <w:t>Muria Kudus</w:t>
+      </w:r>
+      <w:r>
+        <w:rPr>
+          <w:rFonts w:asciiTheme="minorHAnsi" w:hAnsiTheme="minorHAnsi" w:cstheme="minorHAnsi"/>
+          <w:sz w:val="24"/>
+          <w:szCs w:val="24"/>
+        </w:rPr>
+        <w:t xml:space="preserve"> &lt;</w:t>
+      </w:r>
+      <w:hyperlink r:id="rId31" w:history="1">
+        <w:r>
+          <w:rPr>
+            <w:rStyle w:val="Hyperlink"/>
+            <w:rFonts w:asciiTheme="minorHAnsi" w:hAnsiTheme="minorHAnsi" w:cstheme="minorHAnsi"/>
+            <w:sz w:val="24"/>
+            <w:szCs w:val="24"/>
+          </w:rPr>
+          <w:t>https://jurnal.umk.ac.id/index.php/simet/article/view/2725/1654</w:t>
+        </w:r>
+      </w:hyperlink>
+      <w:r>
+        <w:rPr>
+          <w:rFonts w:asciiTheme="minorHAnsi" w:hAnsiTheme="minorHAnsi" w:cstheme="minorHAnsi"/>
+          <w:sz w:val="24"/>
+          <w:szCs w:val="24"/>
+        </w:rPr>
+        <w:t>&gt; [Diakses 1</w:t>
+      </w:r>
+      <w:r>
+        <w:rPr>
+          <w:rFonts w:asciiTheme="minorHAnsi" w:hAnsiTheme="minorHAnsi" w:cstheme="minorHAnsi"/>
+          <w:sz w:val="24"/>
+          <w:szCs w:val="24"/>
+        </w:rPr>
+        <w:t>8</w:t>
+      </w:r>
+      <w:r>
+        <w:rPr>
+          <w:rFonts w:asciiTheme="minorHAnsi" w:hAnsiTheme="minorHAnsi" w:cstheme="minorHAnsi"/>
+          <w:sz w:val="24"/>
+          <w:szCs w:val="24"/>
+        </w:rPr>
+        <w:t xml:space="preserve"> Agustus 2022]</w:t>
+      </w:r>
+    </w:p>
+    <w:p>
+      <w:pPr>
+        <w:spacing w:before="240" w:line="276" w:lineRule="auto"/>
+        <w:ind w:left="567" w:hanging="567"/>
+        <w:jc w:val="both"/>
+        <w:rPr>
+          <w:rFonts w:asciiTheme="minorHAnsi" w:hAnsiTheme="minorHAnsi" w:cstheme="minorHAnsi"/>
+          <w:sz w:val="24"/>
+          <w:szCs w:val="24"/>
+        </w:rPr>
+      </w:pPr>
+      <w:r>
+        <w:rPr>
+          <w:rFonts w:asciiTheme="minorHAnsi" w:hAnsiTheme="minorHAnsi" w:cstheme="minorHAnsi"/>
+          <w:sz w:val="24"/>
+          <w:szCs w:val="24"/>
+        </w:rPr>
+        <w:t>Brooke</w:t>
+      </w:r>
+      <w:r>
+        <w:rPr>
+          <w:rFonts w:asciiTheme="minorHAnsi" w:hAnsiTheme="minorHAnsi" w:cstheme="minorHAnsi"/>
+          <w:sz w:val="24"/>
+          <w:szCs w:val="24"/>
+        </w:rPr>
+        <w:t xml:space="preserve">, </w:t>
+      </w:r>
+      <w:r>
+        <w:rPr>
+          <w:rFonts w:asciiTheme="minorHAnsi" w:hAnsiTheme="minorHAnsi" w:cstheme="minorHAnsi"/>
+          <w:sz w:val="24"/>
+          <w:szCs w:val="24"/>
+        </w:rPr>
+        <w:t>J</w:t>
+      </w:r>
+      <w:r>
+        <w:rPr>
+          <w:rFonts w:asciiTheme="minorHAnsi" w:hAnsiTheme="minorHAnsi" w:cstheme="minorHAnsi"/>
+          <w:sz w:val="24"/>
+          <w:szCs w:val="24"/>
+        </w:rPr>
+        <w:t xml:space="preserve">., </w:t>
+      </w:r>
+      <w:r>
+        <w:rPr>
+          <w:rFonts w:asciiTheme="minorHAnsi" w:hAnsiTheme="minorHAnsi" w:cstheme="minorHAnsi"/>
+          <w:sz w:val="24"/>
+          <w:szCs w:val="24"/>
+        </w:rPr>
+        <w:t>1995</w:t>
+      </w:r>
+      <w:r>
+        <w:rPr>
+          <w:rFonts w:asciiTheme="minorHAnsi" w:hAnsiTheme="minorHAnsi" w:cstheme="minorHAnsi"/>
+          <w:sz w:val="24"/>
+          <w:szCs w:val="24"/>
+        </w:rPr>
+        <w:t xml:space="preserve">. </w:t>
+      </w:r>
+      <w:r>
+        <w:rPr>
+          <w:rFonts w:asciiTheme="minorHAnsi" w:hAnsiTheme="minorHAnsi" w:cstheme="minorHAnsi"/>
+          <w:i/>
+          <w:iCs/>
+          <w:sz w:val="24"/>
+          <w:szCs w:val="24"/>
+        </w:rPr>
+        <w:t xml:space="preserve">SUS: A </w:t>
+      </w:r>
+      <w:r>
+        <w:rPr>
+          <w:rFonts w:asciiTheme="minorHAnsi" w:hAnsiTheme="minorHAnsi" w:cstheme="minorHAnsi"/>
+          <w:i/>
+          <w:iCs/>
+          <w:sz w:val="24"/>
+          <w:szCs w:val="24"/>
+        </w:rPr>
+        <w:t xml:space="preserve">Quick </w:t>
+      </w:r>
+      <w:r>
+        <w:rPr>
+          <w:rFonts w:asciiTheme="minorHAnsi" w:hAnsiTheme="minorHAnsi" w:cstheme="minorHAnsi"/>
+          <w:i/>
+          <w:iCs/>
+          <w:sz w:val="24"/>
+          <w:szCs w:val="24"/>
+        </w:rPr>
+        <w:t>a</w:t>
+      </w:r>
+      <w:r>
+        <w:rPr>
+          <w:rFonts w:asciiTheme="minorHAnsi" w:hAnsiTheme="minorHAnsi" w:cstheme="minorHAnsi"/>
+          <w:i/>
+          <w:iCs/>
+          <w:sz w:val="24"/>
+          <w:szCs w:val="24"/>
+        </w:rPr>
+        <w:t>nd Dirty Usability Scale</w:t>
+      </w:r>
+      <w:r>
+        <w:rPr>
+          <w:rFonts w:asciiTheme="minorHAnsi" w:hAnsiTheme="minorHAnsi" w:cstheme="minorHAnsi"/>
+          <w:i/>
+          <w:iCs/>
+          <w:sz w:val="24"/>
+          <w:szCs w:val="24"/>
+        </w:rPr>
+        <w:t xml:space="preserve">. </w:t>
+      </w:r>
+      <w:r>
+        <w:rPr>
+          <w:rFonts w:asciiTheme="minorHAnsi" w:hAnsiTheme="minorHAnsi" w:cstheme="minorHAnsi"/>
+          <w:sz w:val="24"/>
+          <w:szCs w:val="24"/>
+        </w:rPr>
+        <w:t>[e-book] ResearchGate. Tersedia melalui: Website ResearchGate &lt;</w:t>
+      </w:r>
+      <w:hyperlink r:id="rId32" w:history="1">
+        <w:r>
+          <w:rPr>
+            <w:rStyle w:val="Hyperlink"/>
+            <w:rFonts w:asciiTheme="minorHAnsi" w:hAnsiTheme="minorHAnsi" w:cstheme="minorHAnsi"/>
+            <w:sz w:val="24"/>
+            <w:szCs w:val="24"/>
+          </w:rPr>
+          <w:t>https://www.researchgate.net/publication/228593520_SUS_A_quick_and_dirty_usability_scale</w:t>
+        </w:r>
+      </w:hyperlink>
+      <w:r>
+        <w:rPr>
+          <w:rFonts w:asciiTheme="minorHAnsi" w:hAnsiTheme="minorHAnsi" w:cstheme="minorHAnsi"/>
+          <w:sz w:val="24"/>
+          <w:szCs w:val="24"/>
+        </w:rPr>
+        <w:t>&gt;</w:t>
+      </w:r>
+      <w:r>
+        <w:rPr>
+          <w:rFonts w:asciiTheme="minorHAnsi" w:hAnsiTheme="minorHAnsi" w:cstheme="minorHAnsi"/>
+          <w:i/>
+          <w:iCs/>
+          <w:sz w:val="24"/>
+          <w:szCs w:val="24"/>
+        </w:rPr>
+        <w:t xml:space="preserve"> </w:t>
+      </w:r>
+      <w:r>
+        <w:rPr>
+          <w:rFonts w:asciiTheme="minorHAnsi" w:hAnsiTheme="minorHAnsi" w:cstheme="minorHAnsi"/>
+          <w:sz w:val="24"/>
+          <w:szCs w:val="24"/>
+        </w:rPr>
+        <w:t>[</w:t>
+      </w:r>
+      <w:r>
+        <w:rPr>
+          <w:rFonts w:asciiTheme="minorHAnsi" w:hAnsiTheme="minorHAnsi" w:cstheme="minorHAnsi"/>
+          <w:sz w:val="24"/>
+          <w:szCs w:val="24"/>
+        </w:rPr>
+        <w:t>Diakses 1</w:t>
+      </w:r>
+      <w:r>
+        <w:rPr>
+          <w:rFonts w:asciiTheme="minorHAnsi" w:hAnsiTheme="minorHAnsi" w:cstheme="minorHAnsi"/>
+          <w:sz w:val="24"/>
+          <w:szCs w:val="24"/>
+        </w:rPr>
+        <w:t>8</w:t>
+      </w:r>
+      <w:r>
+        <w:rPr>
+          <w:rFonts w:asciiTheme="minorHAnsi" w:hAnsiTheme="minorHAnsi" w:cstheme="minorHAnsi"/>
+          <w:sz w:val="24"/>
+          <w:szCs w:val="24"/>
+        </w:rPr>
+        <w:t xml:space="preserve"> Agustus 2022</w:t>
+      </w:r>
+      <w:r>
+        <w:rPr>
+          <w:rFonts w:asciiTheme="minorHAnsi" w:hAnsiTheme="minorHAnsi" w:cstheme="minorHAnsi"/>
+          <w:sz w:val="24"/>
+          <w:szCs w:val="24"/>
+        </w:rPr>
+        <w:t>]</w:t>
       </w:r>
     </w:p>
     <w:p>
@@ -2215,7 +2609,7 @@
   <w:style w:type="paragraph" w:default="1" w:styleId="Normal">
     <w:name w:val="Normal"/>
     <w:qFormat/>
-    <w:rsid w:val="00F3169A"/>
+    <w:rsid w:val="006A14B3"/>
     <w:pPr>
       <w:spacing w:after="160" w:line="259" w:lineRule="auto"/>
     </w:pPr>

</xml_diff>

<commit_message>
lengkapin contoh di bab 2
</commit_message>
<xml_diff>
--- a/daftar pustaka.docx
+++ b/daftar pustaka.docx
@@ -2068,17 +2068,7 @@
           <w:sz w:val="24"/>
           <w:szCs w:val="24"/>
         </w:rPr>
-        <w:t xml:space="preserve">SUS: A </w:t>
-      </w:r>
-      <w:r>
-        <w:rPr>
-          <w:rFonts w:asciiTheme="minorHAnsi" w:hAnsiTheme="minorHAnsi" w:cstheme="minorHAnsi"/>
-          <w:i/>
-          <w:iCs/>
-          <w:sz w:val="24"/>
-          <w:szCs w:val="24"/>
-        </w:rPr>
-        <w:t xml:space="preserve">Quick </w:t>
+        <w:t xml:space="preserve">SUS: A Quick </w:t>
       </w:r>
       <w:r>
         <w:rPr>
@@ -2186,6 +2176,225 @@
           <w:szCs w:val="24"/>
         </w:rPr>
         <w:t>]</w:t>
+      </w:r>
+    </w:p>
+    <w:p>
+      <w:pPr>
+        <w:spacing w:before="240" w:line="276" w:lineRule="auto"/>
+        <w:ind w:left="567" w:hanging="567"/>
+        <w:jc w:val="both"/>
+        <w:rPr>
+          <w:rFonts w:asciiTheme="minorHAnsi" w:hAnsiTheme="minorHAnsi" w:cstheme="minorHAnsi"/>
+          <w:sz w:val="24"/>
+          <w:szCs w:val="24"/>
+        </w:rPr>
+      </w:pPr>
+      <w:r>
+        <w:rPr>
+          <w:rFonts w:asciiTheme="minorHAnsi" w:hAnsiTheme="minorHAnsi" w:cstheme="minorHAnsi"/>
+          <w:sz w:val="24"/>
+          <w:szCs w:val="24"/>
+        </w:rPr>
+        <w:t xml:space="preserve">Romanpichler, 2014. </w:t>
+      </w:r>
+      <w:r>
+        <w:rPr>
+          <w:rFonts w:asciiTheme="minorHAnsi" w:hAnsiTheme="minorHAnsi" w:cstheme="minorHAnsi"/>
+          <w:i/>
+          <w:iCs/>
+          <w:sz w:val="24"/>
+          <w:szCs w:val="24"/>
+        </w:rPr>
+        <w:t xml:space="preserve">From Personas </w:t>
+      </w:r>
+      <w:r>
+        <w:rPr>
+          <w:rFonts w:asciiTheme="minorHAnsi" w:hAnsiTheme="minorHAnsi" w:cstheme="minorHAnsi"/>
+          <w:i/>
+          <w:iCs/>
+          <w:sz w:val="24"/>
+          <w:szCs w:val="24"/>
+        </w:rPr>
+        <w:t>t</w:t>
+      </w:r>
+      <w:r>
+        <w:rPr>
+          <w:rFonts w:asciiTheme="minorHAnsi" w:hAnsiTheme="minorHAnsi" w:cstheme="minorHAnsi"/>
+          <w:i/>
+          <w:iCs/>
+          <w:sz w:val="24"/>
+          <w:szCs w:val="24"/>
+        </w:rPr>
+        <w:t>o User Stories</w:t>
+      </w:r>
+      <w:r>
+        <w:rPr>
+          <w:rFonts w:asciiTheme="minorHAnsi" w:hAnsiTheme="minorHAnsi" w:cstheme="minorHAnsi"/>
+          <w:i/>
+          <w:iCs/>
+          <w:sz w:val="24"/>
+          <w:szCs w:val="24"/>
+        </w:rPr>
+        <w:t xml:space="preserve">. </w:t>
+      </w:r>
+      <w:r>
+        <w:rPr>
+          <w:rFonts w:asciiTheme="minorHAnsi" w:hAnsiTheme="minorHAnsi" w:cstheme="minorHAnsi"/>
+          <w:sz w:val="24"/>
+          <w:szCs w:val="24"/>
+        </w:rPr>
+        <w:t>[online] Tersedia di: &lt;</w:t>
+      </w:r>
+      <w:hyperlink r:id="rId33" w:history="1">
+        <w:r>
+          <w:rPr>
+            <w:rStyle w:val="Hyperlink"/>
+            <w:rFonts w:asciiTheme="minorHAnsi" w:hAnsiTheme="minorHAnsi" w:cstheme="minorHAnsi"/>
+            <w:sz w:val="24"/>
+            <w:szCs w:val="24"/>
+          </w:rPr>
+          <w:t>https://www.romanpichler.com/blog/personas-epics-user-stories/</w:t>
+        </w:r>
+      </w:hyperlink>
+      <w:r>
+        <w:rPr>
+          <w:rFonts w:asciiTheme="minorHAnsi" w:hAnsiTheme="minorHAnsi" w:cstheme="minorHAnsi"/>
+          <w:sz w:val="24"/>
+          <w:szCs w:val="24"/>
+        </w:rPr>
+        <w:t>&gt; [Diakses 21 Agustus 2022]</w:t>
+      </w:r>
+    </w:p>
+    <w:p>
+      <w:pPr>
+        <w:spacing w:before="240" w:line="276" w:lineRule="auto"/>
+        <w:ind w:left="567" w:hanging="567"/>
+        <w:jc w:val="both"/>
+        <w:rPr>
+          <w:rFonts w:asciiTheme="minorHAnsi" w:hAnsiTheme="minorHAnsi" w:cstheme="minorHAnsi"/>
+          <w:sz w:val="24"/>
+          <w:szCs w:val="24"/>
+        </w:rPr>
+      </w:pPr>
+      <w:r>
+        <w:rPr>
+          <w:rFonts w:asciiTheme="minorHAnsi" w:hAnsiTheme="minorHAnsi" w:cstheme="minorHAnsi"/>
+          <w:sz w:val="24"/>
+          <w:szCs w:val="24"/>
+        </w:rPr>
+        <w:t xml:space="preserve">Justinmind, 2018. </w:t>
+      </w:r>
+      <w:r>
+        <w:rPr>
+          <w:rFonts w:asciiTheme="minorHAnsi" w:hAnsiTheme="minorHAnsi" w:cstheme="minorHAnsi"/>
+          <w:i/>
+          <w:iCs/>
+          <w:sz w:val="24"/>
+          <w:szCs w:val="24"/>
+        </w:rPr>
+        <w:t>Personas, scenarios, user stories and storyboards: what’s the difference?</w:t>
+      </w:r>
+      <w:r>
+        <w:rPr>
+          <w:rFonts w:asciiTheme="minorHAnsi" w:hAnsiTheme="minorHAnsi" w:cstheme="minorHAnsi"/>
+          <w:sz w:val="24"/>
+          <w:szCs w:val="24"/>
+        </w:rPr>
+        <w:t>. [online] Tersedia di: &lt;</w:t>
+      </w:r>
+      <w:hyperlink r:id="rId34" w:history="1">
+        <w:r>
+          <w:rPr>
+            <w:rStyle w:val="Hyperlink"/>
+            <w:rFonts w:asciiTheme="minorHAnsi" w:hAnsiTheme="minorHAnsi" w:cstheme="minorHAnsi"/>
+            <w:sz w:val="24"/>
+            <w:szCs w:val="24"/>
+          </w:rPr>
+          <w:t>https://www.justinmind.com/blog/user-personas-scenarios-user-stories-and-storyboards-whats-the-difference/</w:t>
+        </w:r>
+      </w:hyperlink>
+      <w:r>
+        <w:rPr>
+          <w:rFonts w:asciiTheme="minorHAnsi" w:hAnsiTheme="minorHAnsi" w:cstheme="minorHAnsi"/>
+          <w:sz w:val="24"/>
+          <w:szCs w:val="24"/>
+        </w:rPr>
+        <w:t>&gt; [Diakses 21 Agustus 2022]</w:t>
+      </w:r>
+    </w:p>
+    <w:p>
+      <w:pPr>
+        <w:spacing w:before="240" w:line="276" w:lineRule="auto"/>
+        <w:ind w:left="567" w:hanging="567"/>
+        <w:jc w:val="both"/>
+        <w:rPr>
+          <w:rFonts w:asciiTheme="minorHAnsi" w:hAnsiTheme="minorHAnsi" w:cstheme="minorHAnsi"/>
+          <w:sz w:val="24"/>
+          <w:szCs w:val="24"/>
+        </w:rPr>
+      </w:pPr>
+      <w:r>
+        <w:rPr>
+          <w:rFonts w:asciiTheme="minorHAnsi" w:hAnsiTheme="minorHAnsi" w:cstheme="minorHAnsi"/>
+          <w:sz w:val="24"/>
+          <w:szCs w:val="24"/>
+        </w:rPr>
+        <w:t xml:space="preserve">SoapUI, 2022. </w:t>
+      </w:r>
+      <w:r>
+        <w:rPr>
+          <w:rFonts w:asciiTheme="minorHAnsi" w:hAnsiTheme="minorHAnsi" w:cstheme="minorHAnsi"/>
+          <w:i/>
+          <w:iCs/>
+          <w:sz w:val="24"/>
+          <w:szCs w:val="24"/>
+        </w:rPr>
+        <w:t>Best Practices: Scenario-Based Testing</w:t>
+      </w:r>
+      <w:r>
+        <w:rPr>
+          <w:rFonts w:asciiTheme="minorHAnsi" w:hAnsiTheme="minorHAnsi" w:cstheme="minorHAnsi"/>
+          <w:i/>
+          <w:iCs/>
+          <w:sz w:val="24"/>
+          <w:szCs w:val="24"/>
+        </w:rPr>
+        <w:t>.</w:t>
+      </w:r>
+      <w:r>
+        <w:rPr>
+          <w:rFonts w:asciiTheme="minorHAnsi" w:hAnsiTheme="minorHAnsi" w:cstheme="minorHAnsi"/>
+          <w:sz w:val="24"/>
+          <w:szCs w:val="24"/>
+        </w:rPr>
+        <w:t xml:space="preserve"> [online] Tersedia di: &lt;</w:t>
+      </w:r>
+      <w:hyperlink r:id="rId35" w:history="1">
+        <w:r>
+          <w:rPr>
+            <w:rStyle w:val="Hyperlink"/>
+            <w:rFonts w:asciiTheme="minorHAnsi" w:hAnsiTheme="minorHAnsi" w:cstheme="minorHAnsi"/>
+            <w:sz w:val="24"/>
+            <w:szCs w:val="24"/>
+          </w:rPr>
+          <w:t>https://www.soapui.org/learn/functional-testing/scenario-based-testing/</w:t>
+        </w:r>
+      </w:hyperlink>
+      <w:r>
+        <w:rPr>
+          <w:rFonts w:asciiTheme="minorHAnsi" w:hAnsiTheme="minorHAnsi" w:cstheme="minorHAnsi"/>
+          <w:sz w:val="24"/>
+          <w:szCs w:val="24"/>
+        </w:rPr>
+        <w:t xml:space="preserve">&gt; </w:t>
+      </w:r>
+      <w:r>
+        <w:rPr>
+          <w:rFonts w:asciiTheme="minorHAnsi" w:hAnsiTheme="minorHAnsi" w:cstheme="minorHAnsi"/>
+          <w:sz w:val="24"/>
+          <w:szCs w:val="24"/>
+        </w:rPr>
+        <w:t>[Diakses 21 Agustus 2022]</w:t>
       </w:r>
     </w:p>
     <w:p>

</xml_diff>

<commit_message>
nambah dikit dan jawaban
</commit_message>
<xml_diff>
--- a/daftar pustaka.docx
+++ b/daftar pustaka.docx
@@ -4736,18 +4736,7 @@
           <w:szCs w:val="24"/>
           <w:lang w:val="id-ID"/>
         </w:rPr>
-        <w:t>20</w:t>
-      </w:r>
-      <w:bookmarkStart w:id="0" w:name="_GoBack"/>
-      <w:bookmarkEnd w:id="0"/>
-      <w:r>
-        <w:rPr>
-          <w:rFonts w:hint="default" w:asciiTheme="minorHAnsi" w:hAnsiTheme="minorHAnsi" w:cstheme="minorHAnsi"/>
-          <w:sz w:val="24"/>
-          <w:szCs w:val="24"/>
-          <w:lang w:val="id-ID"/>
-        </w:rPr>
-        <w:t xml:space="preserve"> Oktober </w:t>
+        <w:t xml:space="preserve">20 Oktober </w:t>
       </w:r>
       <w:r>
         <w:rPr>
@@ -4770,6 +4759,190 @@
           <w:lang w:val="id-ID"/>
         </w:rPr>
       </w:pPr>
+      <w:r>
+        <w:rPr>
+          <w:rFonts w:hint="default" w:asciiTheme="minorHAnsi" w:hAnsiTheme="minorHAnsi" w:cstheme="minorHAnsi"/>
+          <w:sz w:val="24"/>
+          <w:szCs w:val="24"/>
+          <w:lang w:val="id-ID"/>
+        </w:rPr>
+        <w:t>BookSumo Press</w:t>
+      </w:r>
+      <w:r>
+        <w:rPr>
+          <w:rFonts w:asciiTheme="minorHAnsi" w:hAnsiTheme="minorHAnsi" w:cstheme="minorHAnsi"/>
+          <w:sz w:val="24"/>
+          <w:szCs w:val="24"/>
+        </w:rPr>
+        <w:t>, 202</w:t>
+      </w:r>
+      <w:r>
+        <w:rPr>
+          <w:rFonts w:hint="default" w:asciiTheme="minorHAnsi" w:hAnsiTheme="minorHAnsi" w:cstheme="minorHAnsi"/>
+          <w:sz w:val="24"/>
+          <w:szCs w:val="24"/>
+          <w:lang w:val="id-ID"/>
+        </w:rPr>
+        <w:t>1</w:t>
+      </w:r>
+      <w:r>
+        <w:rPr>
+          <w:rFonts w:asciiTheme="minorHAnsi" w:hAnsiTheme="minorHAnsi" w:cstheme="minorHAnsi"/>
+          <w:sz w:val="24"/>
+          <w:szCs w:val="24"/>
+        </w:rPr>
+        <w:t xml:space="preserve">. </w:t>
+      </w:r>
+      <w:r>
+        <w:rPr>
+          <w:rFonts w:hint="default" w:asciiTheme="minorHAnsi" w:hAnsiTheme="minorHAnsi"/>
+          <w:i/>
+          <w:iCs/>
+          <w:sz w:val="24"/>
+          <w:szCs w:val="24"/>
+        </w:rPr>
+        <w:t>My Little College Cookbook: Easy College Recipes for Students!</w:t>
+      </w:r>
+      <w:r>
+        <w:rPr>
+          <w:rFonts w:asciiTheme="minorHAnsi" w:hAnsiTheme="minorHAnsi" w:cstheme="minorHAnsi"/>
+          <w:i/>
+          <w:iCs/>
+          <w:sz w:val="24"/>
+          <w:szCs w:val="24"/>
+        </w:rPr>
+        <w:t>.</w:t>
+      </w:r>
+      <w:r>
+        <w:rPr>
+          <w:rFonts w:asciiTheme="minorHAnsi" w:hAnsiTheme="minorHAnsi" w:cstheme="minorHAnsi"/>
+          <w:sz w:val="24"/>
+          <w:szCs w:val="24"/>
+        </w:rPr>
+        <w:t xml:space="preserve"> [</w:t>
+      </w:r>
+      <w:r>
+        <w:rPr>
+          <w:rFonts w:hint="default" w:asciiTheme="minorHAnsi" w:hAnsiTheme="minorHAnsi" w:cstheme="minorHAnsi"/>
+          <w:sz w:val="24"/>
+          <w:szCs w:val="24"/>
+          <w:lang w:val="id-ID"/>
+        </w:rPr>
+        <w:t>e-book</w:t>
+      </w:r>
+      <w:r>
+        <w:rPr>
+          <w:rFonts w:asciiTheme="minorHAnsi" w:hAnsiTheme="minorHAnsi" w:cstheme="minorHAnsi"/>
+          <w:sz w:val="24"/>
+          <w:szCs w:val="24"/>
+        </w:rPr>
+        <w:t xml:space="preserve">] </w:t>
+      </w:r>
+      <w:r>
+        <w:rPr>
+          <w:rFonts w:hint="default" w:asciiTheme="minorHAnsi" w:hAnsiTheme="minorHAnsi" w:cstheme="minorHAnsi"/>
+          <w:sz w:val="24"/>
+          <w:szCs w:val="24"/>
+          <w:lang w:val="id-ID"/>
+        </w:rPr>
+        <w:t xml:space="preserve">BookSumo Press. </w:t>
+      </w:r>
+      <w:r>
+        <w:rPr>
+          <w:rFonts w:asciiTheme="minorHAnsi" w:hAnsiTheme="minorHAnsi" w:cstheme="minorHAnsi"/>
+          <w:sz w:val="24"/>
+          <w:szCs w:val="24"/>
+        </w:rPr>
+        <w:t xml:space="preserve">Tersedia di: </w:t>
+      </w:r>
+      <w:r>
+        <w:rPr>
+          <w:rFonts w:hint="default" w:asciiTheme="minorHAnsi" w:hAnsiTheme="minorHAnsi" w:cstheme="minorHAnsi"/>
+          <w:sz w:val="24"/>
+          <w:szCs w:val="24"/>
+          <w:lang w:val="id-ID"/>
+        </w:rPr>
+        <w:t xml:space="preserve">Library Genesis </w:t>
+      </w:r>
+      <w:r>
+        <w:rPr>
+          <w:rFonts w:asciiTheme="minorHAnsi" w:hAnsiTheme="minorHAnsi" w:cstheme="minorHAnsi"/>
+          <w:sz w:val="24"/>
+          <w:szCs w:val="24"/>
+        </w:rPr>
+        <w:t>&lt;</w:t>
+      </w:r>
+      <w:r>
+        <w:rPr>
+          <w:rFonts w:hint="default" w:asciiTheme="minorHAnsi" w:hAnsiTheme="minorHAnsi"/>
+          <w:sz w:val="24"/>
+          <w:szCs w:val="24"/>
+          <w:lang w:val="id-ID"/>
+        </w:rPr>
+        <w:fldChar w:fldCharType="begin"/>
+      </w:r>
+      <w:r>
+        <w:rPr>
+          <w:rFonts w:hint="default" w:asciiTheme="minorHAnsi" w:hAnsiTheme="minorHAnsi"/>
+          <w:sz w:val="24"/>
+          <w:szCs w:val="24"/>
+          <w:lang w:val="id-ID"/>
+        </w:rPr>
+        <w:instrText xml:space="preserve"> HYPERLINK "https://libgen.rocks/edition.php?id=138735669" </w:instrText>
+      </w:r>
+      <w:r>
+        <w:rPr>
+          <w:rFonts w:hint="default" w:asciiTheme="minorHAnsi" w:hAnsiTheme="minorHAnsi"/>
+          <w:sz w:val="24"/>
+          <w:szCs w:val="24"/>
+          <w:lang w:val="id-ID"/>
+        </w:rPr>
+        <w:fldChar w:fldCharType="separate"/>
+      </w:r>
+      <w:r>
+        <w:rPr>
+          <w:rStyle w:val="5"/>
+          <w:rFonts w:hint="default" w:asciiTheme="minorHAnsi" w:hAnsiTheme="minorHAnsi"/>
+          <w:sz w:val="24"/>
+          <w:szCs w:val="24"/>
+          <w:lang w:val="id-ID"/>
+        </w:rPr>
+        <w:t>https://libgen.rocks/edition.php?id=138735669</w:t>
+      </w:r>
+      <w:r>
+        <w:rPr>
+          <w:rFonts w:hint="default" w:asciiTheme="minorHAnsi" w:hAnsiTheme="minorHAnsi"/>
+          <w:sz w:val="24"/>
+          <w:szCs w:val="24"/>
+          <w:lang w:val="id-ID"/>
+        </w:rPr>
+        <w:fldChar w:fldCharType="end"/>
+      </w:r>
+      <w:r>
+        <w:rPr>
+          <w:rFonts w:asciiTheme="minorHAnsi" w:hAnsiTheme="minorHAnsi" w:cstheme="minorHAnsi"/>
+          <w:sz w:val="24"/>
+          <w:szCs w:val="24"/>
+        </w:rPr>
+        <w:t xml:space="preserve">&gt; [Diakses </w:t>
+      </w:r>
+      <w:r>
+        <w:rPr>
+          <w:rFonts w:hint="default" w:asciiTheme="minorHAnsi" w:hAnsiTheme="minorHAnsi" w:cstheme="minorHAnsi"/>
+          <w:sz w:val="24"/>
+          <w:szCs w:val="24"/>
+          <w:lang w:val="id-ID"/>
+        </w:rPr>
+        <w:t xml:space="preserve">1 November </w:t>
+      </w:r>
+      <w:r>
+        <w:rPr>
+          <w:rFonts w:asciiTheme="minorHAnsi" w:hAnsiTheme="minorHAnsi" w:cstheme="minorHAnsi"/>
+          <w:sz w:val="24"/>
+          <w:szCs w:val="24"/>
+        </w:rPr>
+        <w:t>2022]</w:t>
+      </w:r>
     </w:p>
     <w:p>
       <w:pPr>
@@ -4777,12 +4950,248 @@
         <w:ind w:left="567" w:hanging="567"/>
         <w:jc w:val="both"/>
         <w:rPr>
-          <w:rFonts w:hint="default" w:asciiTheme="minorHAnsi" w:hAnsiTheme="minorHAnsi"/>
-          <w:sz w:val="24"/>
-          <w:szCs w:val="24"/>
-          <w:lang w:val="id-ID"/>
+          <w:rFonts w:asciiTheme="minorHAnsi" w:hAnsiTheme="minorHAnsi" w:cstheme="minorHAnsi"/>
+          <w:sz w:val="24"/>
+          <w:szCs w:val="24"/>
         </w:rPr>
       </w:pPr>
+      <w:r>
+        <w:rPr>
+          <w:rFonts w:hint="default" w:asciiTheme="minorHAnsi" w:hAnsiTheme="minorHAnsi" w:cstheme="minorHAnsi"/>
+          <w:sz w:val="24"/>
+          <w:szCs w:val="24"/>
+          <w:lang w:val="id-ID"/>
+        </w:rPr>
+        <w:t>Setiyani</w:t>
+      </w:r>
+      <w:r>
+        <w:rPr>
+          <w:rFonts w:asciiTheme="minorHAnsi" w:hAnsiTheme="minorHAnsi" w:cstheme="minorHAnsi"/>
+          <w:sz w:val="24"/>
+          <w:szCs w:val="24"/>
+        </w:rPr>
+        <w:t>,</w:t>
+      </w:r>
+      <w:r>
+        <w:rPr>
+          <w:rFonts w:hint="default" w:asciiTheme="minorHAnsi" w:hAnsiTheme="minorHAnsi" w:cstheme="minorHAnsi"/>
+          <w:sz w:val="24"/>
+          <w:szCs w:val="24"/>
+          <w:lang w:val="id-ID"/>
+        </w:rPr>
+        <w:t xml:space="preserve"> L.,</w:t>
+      </w:r>
+      <w:r>
+        <w:rPr>
+          <w:rFonts w:asciiTheme="minorHAnsi" w:hAnsiTheme="minorHAnsi" w:cstheme="minorHAnsi"/>
+          <w:sz w:val="24"/>
+          <w:szCs w:val="24"/>
+        </w:rPr>
+        <w:t xml:space="preserve"> 20</w:t>
+      </w:r>
+      <w:r>
+        <w:rPr>
+          <w:rFonts w:hint="default" w:asciiTheme="minorHAnsi" w:hAnsiTheme="minorHAnsi" w:cstheme="minorHAnsi"/>
+          <w:sz w:val="24"/>
+          <w:szCs w:val="24"/>
+          <w:lang w:val="id-ID"/>
+        </w:rPr>
+        <w:t>18</w:t>
+      </w:r>
+      <w:r>
+        <w:rPr>
+          <w:rFonts w:asciiTheme="minorHAnsi" w:hAnsiTheme="minorHAnsi" w:cstheme="minorHAnsi"/>
+          <w:sz w:val="24"/>
+          <w:szCs w:val="24"/>
+        </w:rPr>
+        <w:t xml:space="preserve">. </w:t>
+      </w:r>
+      <w:r>
+        <w:rPr>
+          <w:rFonts w:hint="default" w:asciiTheme="minorHAnsi" w:hAnsiTheme="minorHAnsi"/>
+          <w:i/>
+          <w:iCs/>
+          <w:sz w:val="24"/>
+          <w:szCs w:val="24"/>
+        </w:rPr>
+        <w:t>Rekayasa Perangkat Lunak</w:t>
+      </w:r>
+      <w:r>
+        <w:rPr>
+          <w:rFonts w:hint="default" w:asciiTheme="minorHAnsi" w:hAnsiTheme="minorHAnsi"/>
+          <w:i/>
+          <w:iCs/>
+          <w:sz w:val="24"/>
+          <w:szCs w:val="24"/>
+          <w:lang w:val="id-ID"/>
+        </w:rPr>
+        <w:t xml:space="preserve"> </w:t>
+      </w:r>
+      <w:r>
+        <w:rPr>
+          <w:rFonts w:hint="default" w:asciiTheme="minorHAnsi" w:hAnsiTheme="minorHAnsi"/>
+          <w:i/>
+          <w:iCs/>
+          <w:sz w:val="24"/>
+          <w:szCs w:val="24"/>
+        </w:rPr>
+        <w:t>[Software Engineering]</w:t>
+      </w:r>
+      <w:r>
+        <w:rPr>
+          <w:rFonts w:asciiTheme="minorHAnsi" w:hAnsiTheme="minorHAnsi" w:cstheme="minorHAnsi"/>
+          <w:i/>
+          <w:iCs/>
+          <w:sz w:val="24"/>
+          <w:szCs w:val="24"/>
+        </w:rPr>
+        <w:t>.</w:t>
+      </w:r>
+      <w:r>
+        <w:rPr>
+          <w:rFonts w:asciiTheme="minorHAnsi" w:hAnsiTheme="minorHAnsi" w:cstheme="minorHAnsi"/>
+          <w:sz w:val="24"/>
+          <w:szCs w:val="24"/>
+        </w:rPr>
+        <w:t xml:space="preserve"> [</w:t>
+      </w:r>
+      <w:r>
+        <w:rPr>
+          <w:rFonts w:hint="default" w:asciiTheme="minorHAnsi" w:hAnsiTheme="minorHAnsi" w:cstheme="minorHAnsi"/>
+          <w:sz w:val="24"/>
+          <w:szCs w:val="24"/>
+          <w:lang w:val="id-ID"/>
+        </w:rPr>
+        <w:t>e-book</w:t>
+      </w:r>
+      <w:r>
+        <w:rPr>
+          <w:rFonts w:asciiTheme="minorHAnsi" w:hAnsiTheme="minorHAnsi" w:cstheme="minorHAnsi"/>
+          <w:sz w:val="24"/>
+          <w:szCs w:val="24"/>
+        </w:rPr>
+        <w:t xml:space="preserve">] </w:t>
+      </w:r>
+      <w:r>
+        <w:rPr>
+          <w:rFonts w:hint="default" w:asciiTheme="minorHAnsi" w:hAnsiTheme="minorHAnsi" w:cstheme="minorHAnsi"/>
+          <w:sz w:val="24"/>
+          <w:szCs w:val="24"/>
+          <w:lang w:val="id-ID"/>
+        </w:rPr>
+        <w:t xml:space="preserve">Karawang: Jatayu Catra Internusa. </w:t>
+      </w:r>
+      <w:r>
+        <w:rPr>
+          <w:rFonts w:asciiTheme="minorHAnsi" w:hAnsiTheme="minorHAnsi" w:cstheme="minorHAnsi"/>
+          <w:sz w:val="24"/>
+          <w:szCs w:val="24"/>
+        </w:rPr>
+        <w:t xml:space="preserve">Tersedia di: </w:t>
+      </w:r>
+      <w:r>
+        <w:rPr>
+          <w:rFonts w:hint="default" w:asciiTheme="minorHAnsi" w:hAnsiTheme="minorHAnsi" w:cstheme="minorHAnsi"/>
+          <w:sz w:val="24"/>
+          <w:szCs w:val="24"/>
+          <w:lang w:val="id-ID"/>
+        </w:rPr>
+        <w:t xml:space="preserve">ResearchGate </w:t>
+      </w:r>
+      <w:r>
+        <w:rPr>
+          <w:rFonts w:asciiTheme="minorHAnsi" w:hAnsiTheme="minorHAnsi" w:cstheme="minorHAnsi"/>
+          <w:sz w:val="24"/>
+          <w:szCs w:val="24"/>
+        </w:rPr>
+        <w:t>&lt;</w:t>
+      </w:r>
+      <w:r>
+        <w:rPr>
+          <w:rFonts w:hint="default" w:asciiTheme="minorHAnsi" w:hAnsiTheme="minorHAnsi"/>
+          <w:sz w:val="24"/>
+          <w:szCs w:val="24"/>
+          <w:lang w:val="id-ID"/>
+        </w:rPr>
+        <w:fldChar w:fldCharType="begin"/>
+      </w:r>
+      <w:r>
+        <w:rPr>
+          <w:rFonts w:hint="default" w:asciiTheme="minorHAnsi" w:hAnsiTheme="minorHAnsi"/>
+          <w:sz w:val="24"/>
+          <w:szCs w:val="24"/>
+          <w:lang w:val="id-ID"/>
+        </w:rPr>
+        <w:instrText xml:space="preserve"> HYPERLINK "https://www.researchgate.net/publication/333209319_REKAYASA_PERANGKAT_LUNAK_Software_Engineering" </w:instrText>
+      </w:r>
+      <w:r>
+        <w:rPr>
+          <w:rFonts w:hint="default" w:asciiTheme="minorHAnsi" w:hAnsiTheme="minorHAnsi"/>
+          <w:sz w:val="24"/>
+          <w:szCs w:val="24"/>
+          <w:lang w:val="id-ID"/>
+        </w:rPr>
+        <w:fldChar w:fldCharType="separate"/>
+      </w:r>
+      <w:r>
+        <w:rPr>
+          <w:rStyle w:val="5"/>
+          <w:rFonts w:hint="default" w:asciiTheme="minorHAnsi" w:hAnsiTheme="minorHAnsi"/>
+          <w:sz w:val="24"/>
+          <w:szCs w:val="24"/>
+          <w:lang w:val="id-ID"/>
+        </w:rPr>
+        <w:t>https://www.researchgate.net/publication/333209319_REKAYASA_PERANGKAT_LUNAK_Software_Engineering</w:t>
+      </w:r>
+      <w:r>
+        <w:rPr>
+          <w:rFonts w:hint="default" w:asciiTheme="minorHAnsi" w:hAnsiTheme="minorHAnsi"/>
+          <w:sz w:val="24"/>
+          <w:szCs w:val="24"/>
+          <w:lang w:val="id-ID"/>
+        </w:rPr>
+        <w:fldChar w:fldCharType="end"/>
+      </w:r>
+      <w:r>
+        <w:rPr>
+          <w:rFonts w:asciiTheme="minorHAnsi" w:hAnsiTheme="minorHAnsi" w:cstheme="minorHAnsi"/>
+          <w:sz w:val="24"/>
+          <w:szCs w:val="24"/>
+        </w:rPr>
+        <w:t xml:space="preserve">&gt; [Diakses </w:t>
+      </w:r>
+      <w:r>
+        <w:rPr>
+          <w:rFonts w:hint="default" w:asciiTheme="minorHAnsi" w:hAnsiTheme="minorHAnsi" w:cstheme="minorHAnsi"/>
+          <w:sz w:val="24"/>
+          <w:szCs w:val="24"/>
+          <w:lang w:val="id-ID"/>
+        </w:rPr>
+        <w:t xml:space="preserve">1 November </w:t>
+      </w:r>
+      <w:r>
+        <w:rPr>
+          <w:rFonts w:asciiTheme="minorHAnsi" w:hAnsiTheme="minorHAnsi" w:cstheme="minorHAnsi"/>
+          <w:sz w:val="24"/>
+          <w:szCs w:val="24"/>
+        </w:rPr>
+        <w:t>2022]</w:t>
+      </w:r>
+    </w:p>
+    <w:p>
+      <w:pPr>
+        <w:spacing w:before="240" w:line="276" w:lineRule="auto"/>
+        <w:ind w:left="567" w:hanging="567"/>
+        <w:jc w:val="both"/>
+        <w:rPr>
+          <w:rFonts w:hint="default" w:asciiTheme="minorHAnsi" w:hAnsiTheme="minorHAnsi"/>
+          <w:sz w:val="24"/>
+          <w:szCs w:val="24"/>
+          <w:lang w:val="id-ID"/>
+        </w:rPr>
+      </w:pPr>
+      <w:bookmarkStart w:id="0" w:name="_GoBack"/>
+      <w:bookmarkEnd w:id="0"/>
     </w:p>
     <w:p>
       <w:pPr>

</xml_diff>

<commit_message>
jurnal jd singkat, kebanyakan dafpus jd 11 hal
</commit_message>
<xml_diff>
--- a/daftar pustaka.docx
+++ b/daftar pustaka.docx
@@ -179,52 +179,66 @@
       </w:pPr>
       <w:r>
         <w:rPr>
-          <w:rFonts w:asciiTheme="minorHAnsi" w:hAnsiTheme="minorHAnsi" w:cstheme="minorHAnsi"/>
-          <w:sz w:val="24"/>
-          <w:szCs w:val="24"/>
-        </w:rPr>
-        <w:t xml:space="preserve">Santoso, T. A., 2016. </w:t>
-      </w:r>
-      <w:r>
-        <w:rPr>
-          <w:rFonts w:asciiTheme="minorHAnsi" w:hAnsiTheme="minorHAnsi" w:cstheme="minorHAnsi"/>
-          <w:i/>
-          <w:iCs/>
-          <w:sz w:val="24"/>
-          <w:szCs w:val="24"/>
-        </w:rPr>
-        <w:t xml:space="preserve">Aplikasi Pencarian Resep Masakan Berbasis Mobile Web Berdasarkan Ketersediaan Bahan Dengan Metode Simple Additive Weighting. </w:t>
-      </w:r>
-      <w:r>
-        <w:rPr>
-          <w:rFonts w:asciiTheme="minorHAnsi" w:hAnsiTheme="minorHAnsi" w:cstheme="minorHAnsi"/>
-          <w:sz w:val="24"/>
-          <w:szCs w:val="24"/>
-        </w:rPr>
-        <w:t>S1. Universitas Islam Indonesia Yogyakarta. Tersedia di &lt;</w:t>
-      </w:r>
-      <w:r>
+          <w:rFonts w:hint="default" w:asciiTheme="minorHAnsi" w:hAnsiTheme="minorHAnsi"/>
+          <w:sz w:val="24"/>
+          <w:szCs w:val="24"/>
+        </w:rPr>
+        <w:t xml:space="preserve">Mamduh, N., 2021. Rekomendasi 10 Aplikasi Resep Masakan Terbaik Android 2021. </w:t>
+      </w:r>
+      <w:r>
+        <w:rPr>
+          <w:rFonts w:hint="default" w:asciiTheme="minorHAnsi" w:hAnsiTheme="minorHAnsi"/>
+          <w:i/>
+          <w:iCs/>
+          <w:sz w:val="24"/>
+          <w:szCs w:val="24"/>
+        </w:rPr>
+        <w:t>Telset</w:t>
+      </w:r>
+      <w:r>
+        <w:rPr>
+          <w:rFonts w:hint="default" w:asciiTheme="minorHAnsi" w:hAnsiTheme="minorHAnsi"/>
+          <w:sz w:val="24"/>
+          <w:szCs w:val="24"/>
+        </w:rPr>
+        <w:t>, [online] Tersedia di: &lt;</w:t>
+      </w:r>
+      <w:r>
+        <w:rPr>
+          <w:rFonts w:hint="default" w:asciiTheme="minorHAnsi" w:hAnsiTheme="minorHAnsi"/>
+          <w:sz w:val="24"/>
+          <w:szCs w:val="24"/>
+        </w:rPr>
         <w:fldChar w:fldCharType="begin"/>
       </w:r>
       <w:r>
-        <w:instrText xml:space="preserve"> HYPERLINK "https://dspace.uii.ac.id/bitstream/handle/123456789/3781/04%20abstract.pdf?sequence=5&amp;isAllowed=y" </w:instrText>
-      </w:r>
-      <w:r>
+        <w:rPr>
+          <w:rFonts w:hint="default" w:asciiTheme="minorHAnsi" w:hAnsiTheme="minorHAnsi"/>
+          <w:sz w:val="24"/>
+          <w:szCs w:val="24"/>
+        </w:rPr>
+        <w:instrText xml:space="preserve"> HYPERLINK "https://telset.id/apps/aplikasi-resep-masakan-android/" </w:instrText>
+      </w:r>
+      <w:r>
+        <w:rPr>
+          <w:rFonts w:hint="default" w:asciiTheme="minorHAnsi" w:hAnsiTheme="minorHAnsi"/>
+          <w:sz w:val="24"/>
+          <w:szCs w:val="24"/>
+        </w:rPr>
         <w:fldChar w:fldCharType="separate"/>
       </w:r>
       <w:r>
         <w:rPr>
           <w:rStyle w:val="5"/>
-          <w:rFonts w:asciiTheme="minorHAnsi" w:hAnsiTheme="minorHAnsi" w:cstheme="minorHAnsi"/>
-          <w:sz w:val="24"/>
-          <w:szCs w:val="24"/>
-        </w:rPr>
-        <w:t>https://dspace.uii.ac.id/bitstream/handle/123456789/3781/04%20abstract.pdf?sequence=5&amp;isAllowed=y</w:t>
-      </w:r>
-      <w:r>
-        <w:rPr>
-          <w:rStyle w:val="5"/>
-          <w:rFonts w:asciiTheme="minorHAnsi" w:hAnsiTheme="minorHAnsi" w:cstheme="minorHAnsi"/>
+          <w:rFonts w:hint="default" w:asciiTheme="minorHAnsi" w:hAnsiTheme="minorHAnsi"/>
+          <w:sz w:val="24"/>
+          <w:szCs w:val="24"/>
+        </w:rPr>
+        <w:t>https://telset.id/apps/aplikasi-resep-masakan-android/</w:t>
+      </w:r>
+      <w:r>
+        <w:rPr>
+          <w:rFonts w:hint="default" w:asciiTheme="minorHAnsi" w:hAnsiTheme="minorHAnsi"/>
           <w:sz w:val="24"/>
           <w:szCs w:val="24"/>
         </w:rPr>
@@ -232,7 +246,7 @@
       </w:r>
       <w:r>
         <w:rPr>
-          <w:rFonts w:asciiTheme="minorHAnsi" w:hAnsiTheme="minorHAnsi" w:cstheme="minorHAnsi"/>
+          <w:rFonts w:hint="default" w:asciiTheme="minorHAnsi" w:hAnsiTheme="minorHAnsi"/>
           <w:sz w:val="24"/>
           <w:szCs w:val="24"/>
         </w:rPr>
@@ -256,31 +270,31 @@
           <w:sz w:val="24"/>
           <w:szCs w:val="24"/>
         </w:rPr>
-        <w:t xml:space="preserve">Agustina, R., &amp; Suprianto, D., 2012. </w:t>
-      </w:r>
-      <w:r>
-        <w:rPr>
-          <w:rFonts w:asciiTheme="minorHAnsi" w:hAnsiTheme="minorHAnsi" w:cstheme="minorHAnsi"/>
-          <w:i/>
-          <w:iCs/>
-          <w:sz w:val="24"/>
-          <w:szCs w:val="24"/>
-        </w:rPr>
-        <w:t xml:space="preserve">Pemrograman Aplikasi Android. </w:t>
-      </w:r>
-      <w:r>
-        <w:rPr>
-          <w:rFonts w:asciiTheme="minorHAnsi" w:hAnsiTheme="minorHAnsi" w:cstheme="minorHAnsi"/>
-          <w:sz w:val="24"/>
-          <w:szCs w:val="24"/>
-        </w:rPr>
-        <w:t>[e-book] ResearchGate. Tersedia melalui: Website ResearchGate &lt;</w:t>
+        <w:t xml:space="preserve">Santoso, T. A., 2016. </w:t>
+      </w:r>
+      <w:r>
+        <w:rPr>
+          <w:rFonts w:asciiTheme="minorHAnsi" w:hAnsiTheme="minorHAnsi" w:cstheme="minorHAnsi"/>
+          <w:i/>
+          <w:iCs/>
+          <w:sz w:val="24"/>
+          <w:szCs w:val="24"/>
+        </w:rPr>
+        <w:t xml:space="preserve">Aplikasi Pencarian Resep Masakan Berbasis Mobile Web Berdasarkan Ketersediaan Bahan Dengan Metode Simple Additive Weighting. </w:t>
+      </w:r>
+      <w:r>
+        <w:rPr>
+          <w:rFonts w:asciiTheme="minorHAnsi" w:hAnsiTheme="minorHAnsi" w:cstheme="minorHAnsi"/>
+          <w:sz w:val="24"/>
+          <w:szCs w:val="24"/>
+        </w:rPr>
+        <w:t>S1. Universitas Islam Indonesia Yogyakarta. Tersedia di &lt;</w:t>
       </w:r>
       <w:r>
         <w:fldChar w:fldCharType="begin"/>
       </w:r>
       <w:r>
-        <w:instrText xml:space="preserve"> HYPERLINK "https://www.researchgate.net/publication/338819838_Pemrograman_Aplikasi_Android" </w:instrText>
+        <w:instrText xml:space="preserve"> HYPERLINK "https://dspace.uii.ac.id/bitstream/handle/123456789/3781/04%20abstract.pdf?sequence=5&amp;isAllowed=y" </w:instrText>
       </w:r>
       <w:r>
         <w:fldChar w:fldCharType="separate"/>
@@ -292,7 +306,7 @@
           <w:sz w:val="24"/>
           <w:szCs w:val="24"/>
         </w:rPr>
-        <w:t>https://www.researchgate.net/publication/338819838_Pemrograman_Aplikasi_Android</w:t>
+        <w:t>https://dspace.uii.ac.id/bitstream/handle/123456789/3781/04%20abstract.pdf?sequence=5&amp;isAllowed=y</w:t>
       </w:r>
       <w:r>
         <w:rPr>
@@ -309,25 +323,7 @@
           <w:sz w:val="24"/>
           <w:szCs w:val="24"/>
         </w:rPr>
-        <w:t>&gt;</w:t>
-      </w:r>
-      <w:r>
-        <w:rPr>
-          <w:rFonts w:asciiTheme="minorHAnsi" w:hAnsiTheme="minorHAnsi" w:cstheme="minorHAnsi"/>
-          <w:i/>
-          <w:iCs/>
-          <w:sz w:val="24"/>
-          <w:szCs w:val="24"/>
-        </w:rPr>
-        <w:t xml:space="preserve"> </w:t>
-      </w:r>
-      <w:r>
-        <w:rPr>
-          <w:rFonts w:asciiTheme="minorHAnsi" w:hAnsiTheme="minorHAnsi" w:cstheme="minorHAnsi"/>
-          <w:sz w:val="24"/>
-          <w:szCs w:val="24"/>
-        </w:rPr>
-        <w:t>[Diakses 26 Juli 2022]</w:t>
+        <w:t>&gt; [Diakses 26 Juli 2022]</w:t>
       </w:r>
     </w:p>
     <w:p>
@@ -347,31 +343,31 @@
           <w:sz w:val="24"/>
           <w:szCs w:val="24"/>
         </w:rPr>
-        <w:t xml:space="preserve">Ichwan, B. N., Sujalwo, &amp; Supardi, A., 2013. </w:t>
-      </w:r>
-      <w:r>
-        <w:rPr>
-          <w:rFonts w:asciiTheme="minorHAnsi" w:hAnsiTheme="minorHAnsi" w:cstheme="minorHAnsi"/>
-          <w:i/>
-          <w:iCs/>
-          <w:sz w:val="24"/>
-          <w:szCs w:val="24"/>
-        </w:rPr>
-        <w:t>Perancangan Aplikasi Resep Masakan Khas Jawa Berbasis Android.</w:t>
-      </w:r>
-      <w:r>
-        <w:rPr>
-          <w:rFonts w:asciiTheme="minorHAnsi" w:hAnsiTheme="minorHAnsi" w:cstheme="minorHAnsi"/>
-          <w:sz w:val="24"/>
-          <w:szCs w:val="24"/>
-        </w:rPr>
-        <w:t xml:space="preserve"> S2. Universitas Muhammadiyah Surakarta. Tersedia di &lt;</w:t>
+        <w:t xml:space="preserve">Agustina, R., &amp; Suprianto, D., 2012. </w:t>
+      </w:r>
+      <w:r>
+        <w:rPr>
+          <w:rFonts w:asciiTheme="minorHAnsi" w:hAnsiTheme="minorHAnsi" w:cstheme="minorHAnsi"/>
+          <w:i/>
+          <w:iCs/>
+          <w:sz w:val="24"/>
+          <w:szCs w:val="24"/>
+        </w:rPr>
+        <w:t xml:space="preserve">Pemrograman Aplikasi Android. </w:t>
+      </w:r>
+      <w:r>
+        <w:rPr>
+          <w:rFonts w:asciiTheme="minorHAnsi" w:hAnsiTheme="minorHAnsi" w:cstheme="minorHAnsi"/>
+          <w:sz w:val="24"/>
+          <w:szCs w:val="24"/>
+        </w:rPr>
+        <w:t>[e-book] ResearchGate. Tersedia melalui: Website ResearchGate &lt;</w:t>
       </w:r>
       <w:r>
         <w:fldChar w:fldCharType="begin"/>
       </w:r>
       <w:r>
-        <w:instrText xml:space="preserve"> HYPERLINK "http://eprints.ums.ac.id/24179/" </w:instrText>
+        <w:instrText xml:space="preserve"> HYPERLINK "https://www.researchgate.net/publication/338819838_Pemrograman_Aplikasi_Android" </w:instrText>
       </w:r>
       <w:r>
         <w:fldChar w:fldCharType="separate"/>
@@ -383,7 +379,7 @@
           <w:sz w:val="24"/>
           <w:szCs w:val="24"/>
         </w:rPr>
-        <w:t>http://eprints.ums.ac.id/24179/</w:t>
+        <w:t>https://www.researchgate.net/publication/338819838_Pemrograman_Aplikasi_Android</w:t>
       </w:r>
       <w:r>
         <w:rPr>
@@ -400,7 +396,25 @@
           <w:sz w:val="24"/>
           <w:szCs w:val="24"/>
         </w:rPr>
-        <w:t>&gt; [Diakses 26 Juli 2022]</w:t>
+        <w:t>&gt;</w:t>
+      </w:r>
+      <w:r>
+        <w:rPr>
+          <w:rFonts w:asciiTheme="minorHAnsi" w:hAnsiTheme="minorHAnsi" w:cstheme="minorHAnsi"/>
+          <w:i/>
+          <w:iCs/>
+          <w:sz w:val="24"/>
+          <w:szCs w:val="24"/>
+        </w:rPr>
+        <w:t xml:space="preserve"> </w:t>
+      </w:r>
+      <w:r>
+        <w:rPr>
+          <w:rFonts w:asciiTheme="minorHAnsi" w:hAnsiTheme="minorHAnsi" w:cstheme="minorHAnsi"/>
+          <w:sz w:val="24"/>
+          <w:szCs w:val="24"/>
+        </w:rPr>
+        <w:t>[Diakses 26 Juli 2022]</w:t>
       </w:r>
     </w:p>
     <w:p>
@@ -420,13 +434,31 @@
           <w:sz w:val="24"/>
           <w:szCs w:val="24"/>
         </w:rPr>
-        <w:t>Statcounter, 2022. Mobile Operating System Market Share Indonesia | Statcounter Global Stats. [online] Tersedia di: &lt;</w:t>
+        <w:t xml:space="preserve">Ichwan, B. N., Sujalwo, &amp; Supardi, A., 2013. </w:t>
+      </w:r>
+      <w:r>
+        <w:rPr>
+          <w:rFonts w:asciiTheme="minorHAnsi" w:hAnsiTheme="minorHAnsi" w:cstheme="minorHAnsi"/>
+          <w:i/>
+          <w:iCs/>
+          <w:sz w:val="24"/>
+          <w:szCs w:val="24"/>
+        </w:rPr>
+        <w:t>Perancangan Aplikasi Resep Masakan Khas Jawa Berbasis Android.</w:t>
+      </w:r>
+      <w:r>
+        <w:rPr>
+          <w:rFonts w:asciiTheme="minorHAnsi" w:hAnsiTheme="minorHAnsi" w:cstheme="minorHAnsi"/>
+          <w:sz w:val="24"/>
+          <w:szCs w:val="24"/>
+        </w:rPr>
+        <w:t xml:space="preserve"> S2. Universitas Muhammadiyah Surakarta. Tersedia di &lt;</w:t>
       </w:r>
       <w:r>
         <w:fldChar w:fldCharType="begin"/>
       </w:r>
       <w:r>
-        <w:instrText xml:space="preserve"> HYPERLINK "https://gs.statcounter.com/os-market-share/mobile/indonesia" </w:instrText>
+        <w:instrText xml:space="preserve"> HYPERLINK "http://eprints.ums.ac.id/24179/" </w:instrText>
       </w:r>
       <w:r>
         <w:fldChar w:fldCharType="separate"/>
@@ -438,7 +470,7 @@
           <w:sz w:val="24"/>
           <w:szCs w:val="24"/>
         </w:rPr>
-        <w:t>https://gs.statcounter.com/os-market-share/mobile/indonesia</w:t>
+        <w:t>http://eprints.ums.ac.id/24179/</w:t>
       </w:r>
       <w:r>
         <w:rPr>
@@ -456,59 +488,6 @@
           <w:szCs w:val="24"/>
         </w:rPr>
         <w:t>&gt; [Diakses 26 Juli 2022]</w:t>
-      </w:r>
-    </w:p>
-    <w:p>
-      <w:pPr>
-        <w:ind w:left="567" w:hanging="567"/>
-        <w:rPr>
-          <w:rFonts w:asciiTheme="minorHAnsi" w:hAnsiTheme="minorHAnsi" w:cstheme="minorHAnsi"/>
-          <w:sz w:val="24"/>
-          <w:szCs w:val="24"/>
-        </w:rPr>
-      </w:pPr>
-      <w:r>
-        <w:rPr>
-          <w:rFonts w:asciiTheme="minorHAnsi" w:hAnsiTheme="minorHAnsi" w:cstheme="minorHAnsi"/>
-          <w:sz w:val="24"/>
-          <w:szCs w:val="24"/>
-        </w:rPr>
-        <w:t>Google Forms, 2022. Survey Aplikasi Resep Masakan (Responses) – Google Sheets. [online] Tersedia di: &lt;</w:t>
-      </w:r>
-      <w:r>
-        <w:fldChar w:fldCharType="begin"/>
-      </w:r>
-      <w:r>
-        <w:instrText xml:space="preserve"> HYPERLINK "https://docs.google.com/spreadsheets/d/141gI535YMwryl7sANbOwdk1XW6grMyn6G1Bad3bnOwk/edit?usp=sharing" </w:instrText>
-      </w:r>
-      <w:r>
-        <w:fldChar w:fldCharType="separate"/>
-      </w:r>
-      <w:r>
-        <w:rPr>
-          <w:rStyle w:val="5"/>
-          <w:rFonts w:asciiTheme="minorHAnsi" w:hAnsiTheme="minorHAnsi" w:cstheme="minorHAnsi"/>
-          <w:sz w:val="24"/>
-          <w:szCs w:val="24"/>
-        </w:rPr>
-        <w:t>https://docs.google.com/spreadsheets/d/141gI535YMwryl7sANbOwdk1XW6grMyn6G1Bad3bnOwk/edit?usp=sharing</w:t>
-      </w:r>
-      <w:r>
-        <w:rPr>
-          <w:rStyle w:val="5"/>
-          <w:rFonts w:asciiTheme="minorHAnsi" w:hAnsiTheme="minorHAnsi" w:cstheme="minorHAnsi"/>
-          <w:sz w:val="24"/>
-          <w:szCs w:val="24"/>
-        </w:rPr>
-        <w:fldChar w:fldCharType="end"/>
-      </w:r>
-      <w:r>
-        <w:rPr>
-          <w:rFonts w:asciiTheme="minorHAnsi" w:hAnsiTheme="minorHAnsi" w:cstheme="minorHAnsi"/>
-          <w:sz w:val="24"/>
-          <w:szCs w:val="24"/>
-        </w:rPr>
-        <w:t>&gt; [Diakses 27 Juli 2022]</w:t>
       </w:r>
     </w:p>
     <w:p>
@@ -528,31 +507,13 @@
           <w:sz w:val="24"/>
           <w:szCs w:val="24"/>
         </w:rPr>
-        <w:t xml:space="preserve">Muchlison, I. D., Kharisma, A. P., &amp; Arwani, I., 2022. Pengembangan Aplikasi Perangkat Bergerak Sistem Informasi Event di bidang Teknologi Informasi berbasis Android. </w:t>
-      </w:r>
-      <w:r>
-        <w:rPr>
-          <w:rFonts w:asciiTheme="minorHAnsi" w:hAnsiTheme="minorHAnsi" w:cstheme="minorHAnsi"/>
-          <w:i/>
-          <w:iCs/>
-          <w:sz w:val="24"/>
-          <w:szCs w:val="24"/>
-        </w:rPr>
-        <w:t xml:space="preserve">Jurnal Pengembangan Teknologi Informasi dan Ilmu Komputer, </w:t>
-      </w:r>
-      <w:r>
-        <w:rPr>
-          <w:rFonts w:asciiTheme="minorHAnsi" w:hAnsiTheme="minorHAnsi" w:cstheme="minorHAnsi"/>
-          <w:sz w:val="24"/>
-          <w:szCs w:val="24"/>
-        </w:rPr>
-        <w:t>[e-journal] 6(1), 282-291. Tersedia melalui: Perreferensian Universitas Brawijaya &lt;</w:t>
+        <w:t>Statcounter, 2022. Mobile Operating System Market Share Indonesia | Statcounter Global Stats. [online] Tersedia di: &lt;</w:t>
       </w:r>
       <w:r>
         <w:fldChar w:fldCharType="begin"/>
       </w:r>
       <w:r>
-        <w:instrText xml:space="preserve"> HYPERLINK "https://j-ptiik.ub.ac.id/index.php/j-ptiik/article/view/10464/4642" </w:instrText>
+        <w:instrText xml:space="preserve"> HYPERLINK "https://gs.statcounter.com/os-market-share/mobile/indonesia" </w:instrText>
       </w:r>
       <w:r>
         <w:fldChar w:fldCharType="separate"/>
@@ -564,7 +525,7 @@
           <w:sz w:val="24"/>
           <w:szCs w:val="24"/>
         </w:rPr>
-        <w:t>https://j-ptiik.ub.ac.id/index.php/j-ptiik/article/view/10464/4642</w:t>
+        <w:t>https://gs.statcounter.com/os-market-share/mobile/indonesia</w:t>
       </w:r>
       <w:r>
         <w:rPr>
@@ -581,7 +542,89 @@
           <w:sz w:val="24"/>
           <w:szCs w:val="24"/>
         </w:rPr>
-        <w:t>&gt; [Diakses 8 Agustus 2022]</w:t>
+        <w:t>&gt; [Diakses 26 Juli 2022]</w:t>
+      </w:r>
+    </w:p>
+    <w:p>
+      <w:pPr>
+        <w:ind w:left="567" w:hanging="567"/>
+        <w:rPr>
+          <w:rFonts w:asciiTheme="minorHAnsi" w:hAnsiTheme="minorHAnsi" w:cstheme="minorHAnsi"/>
+          <w:sz w:val="24"/>
+          <w:szCs w:val="24"/>
+        </w:rPr>
+      </w:pPr>
+      <w:r>
+        <w:rPr>
+          <w:rFonts w:asciiTheme="minorHAnsi" w:hAnsiTheme="minorHAnsi" w:cstheme="minorHAnsi"/>
+          <w:sz w:val="24"/>
+          <w:szCs w:val="24"/>
+        </w:rPr>
+        <w:t xml:space="preserve">Google Forms, 2022. Survey Aplikasi Resep Masakan (Responses) – Google Sheets. [online] Tersedia di: </w:t>
+      </w:r>
+      <w:bookmarkStart w:id="0" w:name="_GoBack"/>
+      <w:bookmarkEnd w:id="0"/>
+      <w:r>
+        <w:rPr>
+          <w:rFonts w:asciiTheme="minorHAnsi" w:hAnsiTheme="minorHAnsi" w:cstheme="minorHAnsi"/>
+          <w:sz w:val="24"/>
+          <w:szCs w:val="24"/>
+        </w:rPr>
+        <w:t>&lt;</w:t>
+      </w:r>
+      <w:r>
+        <w:fldChar w:fldCharType="begin"/>
+      </w:r>
+      <w:r>
+        <w:instrText xml:space="preserve"> HYPERLINK "https://docs.google.com/spreadsheets/d/141gI535YMwryl7sANbOwdk1XW6grMyn6G1Bad3bnOwk/edit?usp=sharing" </w:instrText>
+      </w:r>
+      <w:r>
+        <w:fldChar w:fldCharType="separate"/>
+      </w:r>
+      <w:r>
+        <w:rPr>
+          <w:rStyle w:val="5"/>
+          <w:rFonts w:asciiTheme="minorHAnsi" w:hAnsiTheme="minorHAnsi" w:cstheme="minorHAnsi"/>
+          <w:sz w:val="24"/>
+          <w:szCs w:val="24"/>
+        </w:rPr>
+        <w:t>https://docs.google.com/spreadsheets/d/141gI535YMwryl7sANbOwdk1XW6grMyn6G1Bad3bnOwk/edit?usp=sharing</w:t>
+      </w:r>
+      <w:r>
+        <w:rPr>
+          <w:rStyle w:val="5"/>
+          <w:rFonts w:asciiTheme="minorHAnsi" w:hAnsiTheme="minorHAnsi" w:cstheme="minorHAnsi"/>
+          <w:sz w:val="24"/>
+          <w:szCs w:val="24"/>
+        </w:rPr>
+        <w:fldChar w:fldCharType="end"/>
+      </w:r>
+      <w:r>
+        <w:rPr>
+          <w:rFonts w:asciiTheme="minorHAnsi" w:hAnsiTheme="minorHAnsi" w:cstheme="minorHAnsi"/>
+          <w:sz w:val="24"/>
+          <w:szCs w:val="24"/>
+        </w:rPr>
+        <w:t>&gt; [Diakses 27 Juli 2022]</w:t>
+      </w:r>
+    </w:p>
+    <w:p>
+      <w:pPr>
+        <w:spacing w:before="240" w:line="276" w:lineRule="auto"/>
+        <w:ind w:left="567" w:hanging="567"/>
+        <w:rPr>
+          <w:rFonts w:asciiTheme="minorHAnsi" w:hAnsiTheme="minorHAnsi" w:cstheme="minorHAnsi"/>
+          <w:sz w:val="24"/>
+          <w:szCs w:val="24"/>
+        </w:rPr>
+      </w:pPr>
+      <w:r>
+        <w:rPr>
+          <w:rFonts w:asciiTheme="minorHAnsi" w:hAnsiTheme="minorHAnsi" w:cstheme="minorHAnsi"/>
+          <w:sz w:val="24"/>
+          <w:szCs w:val="24"/>
+        </w:rPr>
+        <w:t>Muchlison, I. D., 2021. Pengembangan Aplikasi Perangkat Bergerak Sistem Informasi Event di bidang Teknologi Informasi berbasis Android. S1. Universitas Brawijaya.</w:t>
       </w:r>
     </w:p>
     <w:p>
@@ -5843,8 +5886,6 @@
         </w:rPr>
         <w:t xml:space="preserve">9 November </w:t>
       </w:r>
-      <w:bookmarkStart w:id="0" w:name="_GoBack"/>
-      <w:bookmarkEnd w:id="0"/>
       <w:r>
         <w:rPr>
           <w:rFonts w:hint="default" w:asciiTheme="minorHAnsi" w:hAnsiTheme="minorHAnsi"/>

</xml_diff>